<commit_message>
Se actualiza Documento Implementación.docx
</commit_message>
<xml_diff>
--- a/Documento Implementación.docx
+++ b/Documento Implementación.docx
@@ -48,7 +48,7 @@
     </w:p>
     <w:p>
       <w:pPr>
-        <w:pStyle w:val="ListParagraph"/>
+        <w:pStyle w:val="Prrafodelista"/>
         <w:numPr>
           <w:ilvl w:val="0"/>
           <w:numId w:val="1"/>
@@ -84,7 +84,7 @@
     </w:p>
     <w:p>
       <w:pPr>
-        <w:pStyle w:val="ListParagraph"/>
+        <w:pStyle w:val="Prrafodelista"/>
         <w:numPr>
           <w:ilvl w:val="0"/>
           <w:numId w:val="1"/>
@@ -102,7 +102,7 @@
     </w:p>
     <w:p>
       <w:pPr>
-        <w:pStyle w:val="ListParagraph"/>
+        <w:pStyle w:val="Prrafodelista"/>
         <w:numPr>
           <w:ilvl w:val="0"/>
           <w:numId w:val="1"/>
@@ -138,7 +138,7 @@
     </w:p>
     <w:p>
       <w:pPr>
-        <w:pStyle w:val="ListParagraph"/>
+        <w:pStyle w:val="Prrafodelista"/>
         <w:numPr>
           <w:ilvl w:val="0"/>
           <w:numId w:val="1"/>
@@ -150,7 +150,7 @@
     </w:p>
     <w:p>
       <w:pPr>
-        <w:pStyle w:val="ListParagraph"/>
+        <w:pStyle w:val="Prrafodelista"/>
         <w:numPr>
           <w:ilvl w:val="0"/>
           <w:numId w:val="1"/>
@@ -168,7 +168,7 @@
     </w:p>
     <w:p>
       <w:pPr>
-        <w:pStyle w:val="ListParagraph"/>
+        <w:pStyle w:val="Prrafodelista"/>
         <w:numPr>
           <w:ilvl w:val="0"/>
           <w:numId w:val="1"/>
@@ -252,25 +252,33 @@
         <w:rPr>
           <w:lang w:val="es-419"/>
         </w:rPr>
-        <w:t>Se crearon 4 tablas las cuales contiene la siguiente estructura:</w:t>
-      </w:r>
-    </w:p>
-    <w:p>
-      <w:pPr>
-        <w:rPr>
-          <w:lang w:val="es-419"/>
-        </w:rPr>
-      </w:pPr>
+        <w:t xml:space="preserve">Se crearon 3 tablas las para soportar la información de la aplicación, el modelo </w:t>
+      </w:r>
+      <w:r>
+        <w:rPr>
+          <w:lang w:val="es-419"/>
+        </w:rPr>
+        <w:t>contiene la siguiente estructura:</w:t>
+      </w:r>
+    </w:p>
+    <w:p>
+      <w:pPr>
+        <w:jc w:val="center"/>
+        <w:rPr>
+          <w:lang w:val="es-419"/>
+        </w:rPr>
+      </w:pPr>
+      <w:bookmarkStart w:id="0" w:name="_GoBack"/>
       <w:r>
         <w:rPr>
           <w:noProof/>
           <w:lang w:eastAsia="es-ES"/>
         </w:rPr>
         <w:drawing>
-          <wp:inline distT="0" distB="0" distL="0" distR="0" wp14:anchorId="07800244" wp14:editId="761625CC">
-            <wp:extent cx="5400040" cy="3487420"/>
-            <wp:effectExtent l="0" t="0" r="0" b="0"/>
-            <wp:docPr id="2" name="Imagen 2"/>
+          <wp:inline distT="0" distB="0" distL="0" distR="0" wp14:anchorId="5C293BEA" wp14:editId="75C7DE9F">
+            <wp:extent cx="3590925" cy="2238375"/>
+            <wp:effectExtent l="0" t="0" r="9525" b="9525"/>
+            <wp:docPr id="5" name="Imagen 5"/>
             <wp:cNvGraphicFramePr>
               <a:graphicFrameLocks xmlns:a="http://schemas.openxmlformats.org/drawingml/2006/main" noChangeAspect="1"/>
             </wp:cNvGraphicFramePr>
@@ -290,7 +298,7 @@
                   <pic:spPr>
                     <a:xfrm>
                       <a:off x="0" y="0"/>
-                      <a:ext cx="5400040" cy="3487420"/>
+                      <a:ext cx="3590925" cy="2238375"/>
                     </a:xfrm>
                     <a:prstGeom prst="rect">
                       <a:avLst/>
@@ -302,6 +310,7 @@
           </wp:inline>
         </w:drawing>
       </w:r>
+      <w:bookmarkEnd w:id="0"/>
     </w:p>
     <w:p>
       <w:pPr>
@@ -507,8 +516,6 @@
         </w:rPr>
         <w:t>Se establece la paqueteria del siguiente modo com.laboratorio.biblioteca.* con la palabra que determine lo que contendra</w:t>
       </w:r>
-      <w:bookmarkStart w:id="0" w:name="_GoBack"/>
-      <w:bookmarkEnd w:id="0"/>
     </w:p>
     <w:sectPr>
       <w:pgSz w:w="11906" w:h="16838"/>
@@ -1035,13 +1042,13 @@
     <w:name w:val="Normal"/>
     <w:qFormat/>
   </w:style>
-  <w:style w:type="character" w:default="1" w:styleId="DefaultParagraphFont">
+  <w:style w:type="character" w:default="1" w:styleId="Fuentedeprrafopredeter">
     <w:name w:val="Default Paragraph Font"/>
     <w:uiPriority w:val="1"/>
     <w:semiHidden/>
     <w:unhideWhenUsed/>
   </w:style>
-  <w:style w:type="table" w:default="1" w:styleId="TableNormal">
+  <w:style w:type="table" w:default="1" w:styleId="Tablanormal">
     <w:name w:val="Normal Table"/>
     <w:uiPriority w:val="99"/>
     <w:semiHidden/>
@@ -1056,13 +1063,13 @@
       </w:tblCellMar>
     </w:tblPr>
   </w:style>
-  <w:style w:type="numbering" w:default="1" w:styleId="NoList">
+  <w:style w:type="numbering" w:default="1" w:styleId="Sinlista">
     <w:name w:val="No List"/>
     <w:uiPriority w:val="99"/>
     <w:semiHidden/>
     <w:unhideWhenUsed/>
   </w:style>
-  <w:style w:type="paragraph" w:styleId="ListParagraph">
+  <w:style w:type="paragraph" w:styleId="Prrafodelista">
     <w:name w:val="List Paragraph"/>
     <w:basedOn w:val="Normal"/>
     <w:uiPriority w:val="34"/>

</xml_diff>